<commit_message>
add readme and images to doc
</commit_message>
<xml_diff>
--- a/PE-Import/EECS 349 HW2 Q1.docx
+++ b/PE-Import/EECS 349 HW2 Q1.docx
@@ -26,6 +26,51 @@
       <w:pPr>
         <w:pStyle w:val="normal0"/>
       </w:pPr>
+      <w:r>
+        <w:rPr>
+          <w:noProof/>
+        </w:rPr>
+        <w:drawing>
+          <wp:inline distT="0" distB="0" distL="0" distR="0">
+            <wp:extent cx="5943600" cy="3736340"/>
+            <wp:effectExtent l="19050" t="0" r="0" b="0"/>
+            <wp:docPr id="3" name="Picture 2" descr="pe1info.PNG"/>
+            <wp:cNvGraphicFramePr>
+              <a:graphicFrameLocks xmlns:a="http://schemas.openxmlformats.org/drawingml/2006/main" noChangeAspect="1"/>
+            </wp:cNvGraphicFramePr>
+            <a:graphic xmlns:a="http://schemas.openxmlformats.org/drawingml/2006/main">
+              <a:graphicData uri="http://schemas.openxmlformats.org/drawingml/2006/picture">
+                <pic:pic xmlns:pic="http://schemas.openxmlformats.org/drawingml/2006/picture">
+                  <pic:nvPicPr>
+                    <pic:cNvPr id="0" name="pe1info.PNG"/>
+                    <pic:cNvPicPr/>
+                  </pic:nvPicPr>
+                  <pic:blipFill>
+                    <a:blip r:embed="rId4" cstate="print"/>
+                    <a:stretch>
+                      <a:fillRect/>
+                    </a:stretch>
+                  </pic:blipFill>
+                  <pic:spPr>
+                    <a:xfrm>
+                      <a:off x="0" y="0"/>
+                      <a:ext cx="5943600" cy="3736340"/>
+                    </a:xfrm>
+                    <a:prstGeom prst="rect">
+                      <a:avLst/>
+                    </a:prstGeom>
+                  </pic:spPr>
+                </pic:pic>
+              </a:graphicData>
+            </a:graphic>
+          </wp:inline>
+        </w:drawing>
+      </w:r>
+    </w:p>
+    <w:p>
+      <w:pPr>
+        <w:pStyle w:val="normal0"/>
+      </w:pPr>
     </w:p>
     <w:p>
       <w:pPr>
@@ -317,10 +362,7 @@
       </w:r>
       <w:proofErr w:type="spellStart"/>
       <w:r>
-        <w:t>000</w:t>
-      </w:r>
-      <w:r>
-        <w:t>00000</w:t>
+        <w:t>00000000</w:t>
       </w:r>
       <w:proofErr w:type="spellEnd"/>
     </w:p>
@@ -421,6 +463,7 @@
         <w:pStyle w:val="normal0"/>
       </w:pPr>
       <w:r>
+        <w:lastRenderedPageBreak/>
         <w:t xml:space="preserve">Image </w:t>
       </w:r>
       <w:proofErr w:type="gramStart"/>
@@ -485,10 +528,7 @@
         <w:pStyle w:val="normal0"/>
       </w:pPr>
       <w:r>
-        <w:t>En</w:t>
-      </w:r>
-      <w:r>
-        <w:t xml:space="preserve">try Point to End of File </w:t>
+        <w:t xml:space="preserve">Entry Point to End of File </w:t>
       </w:r>
       <w:proofErr w:type="gramStart"/>
       <w:r>
@@ -681,207 +721,259 @@
       </w:pPr>
       <w:proofErr w:type="spellStart"/>
       <w:r>
+        <w:t>GetLastError</w:t>
+      </w:r>
+      <w:proofErr w:type="spellEnd"/>
+    </w:p>
+    <w:p>
+      <w:pPr>
+        <w:pStyle w:val="normal0"/>
+      </w:pPr>
+      <w:proofErr w:type="spellStart"/>
+      <w:r>
+        <w:t>GetStartupInfoA</w:t>
+      </w:r>
+      <w:proofErr w:type="spellEnd"/>
+    </w:p>
+    <w:p>
+      <w:pPr>
+        <w:pStyle w:val="normal0"/>
+      </w:pPr>
+      <w:proofErr w:type="spellStart"/>
+      <w:r>
+        <w:t>GetSystemTimeAsFileTime</w:t>
+      </w:r>
+      <w:proofErr w:type="spellEnd"/>
+    </w:p>
+    <w:p>
+      <w:pPr>
+        <w:pStyle w:val="normal0"/>
+      </w:pPr>
+      <w:proofErr w:type="spellStart"/>
+      <w:r>
+        <w:t>GetTickCount</w:t>
+      </w:r>
+      <w:proofErr w:type="spellEnd"/>
+    </w:p>
+    <w:p>
+      <w:pPr>
+        <w:pStyle w:val="normal0"/>
+      </w:pPr>
+      <w:proofErr w:type="spellStart"/>
+      <w:r>
+        <w:t>InitializeCriticalSection</w:t>
+      </w:r>
+      <w:proofErr w:type="spellEnd"/>
+    </w:p>
+    <w:p>
+      <w:pPr>
+        <w:pStyle w:val="normal0"/>
+      </w:pPr>
+      <w:proofErr w:type="spellStart"/>
+      <w:r>
+        <w:t>LeaveCriticalSection</w:t>
+      </w:r>
+      <w:proofErr w:type="spellEnd"/>
+    </w:p>
+    <w:p>
+      <w:pPr>
+        <w:pStyle w:val="normal0"/>
+      </w:pPr>
+      <w:proofErr w:type="spellStart"/>
+      <w:r>
+        <w:t>QueryPerformanceCounter</w:t>
+      </w:r>
+      <w:proofErr w:type="spellEnd"/>
+    </w:p>
+    <w:p>
+      <w:pPr>
+        <w:pStyle w:val="normal0"/>
+      </w:pPr>
+      <w:proofErr w:type="spellStart"/>
+      <w:r>
+        <w:t>SetUnhandledExceptionFilter</w:t>
+      </w:r>
+      <w:proofErr w:type="spellEnd"/>
+    </w:p>
+    <w:p>
+      <w:pPr>
+        <w:pStyle w:val="normal0"/>
+      </w:pPr>
+      <w:r>
+        <w:t>Sleep</w:t>
+      </w:r>
+    </w:p>
+    <w:p>
+      <w:pPr>
+        <w:pStyle w:val="normal0"/>
+      </w:pPr>
+      <w:proofErr w:type="spellStart"/>
+      <w:r>
+        <w:t>TerminateProcess</w:t>
+      </w:r>
+      <w:proofErr w:type="spellEnd"/>
+    </w:p>
+    <w:p>
+      <w:pPr>
+        <w:pStyle w:val="normal0"/>
+      </w:pPr>
+      <w:proofErr w:type="spellStart"/>
+      <w:r>
+        <w:t>TlsGetValue</w:t>
+      </w:r>
+      <w:proofErr w:type="spellEnd"/>
+    </w:p>
+    <w:p>
+      <w:pPr>
+        <w:pStyle w:val="normal0"/>
+      </w:pPr>
+      <w:proofErr w:type="spellStart"/>
+      <w:r>
+        <w:t>UnhandledExceptionFilter</w:t>
+      </w:r>
+      <w:proofErr w:type="spellEnd"/>
+    </w:p>
+    <w:p>
+      <w:pPr>
+        <w:pStyle w:val="normal0"/>
+      </w:pPr>
+      <w:proofErr w:type="spellStart"/>
+      <w:r>
+        <w:t>VirtualProtect</w:t>
+      </w:r>
+      <w:proofErr w:type="spellEnd"/>
+    </w:p>
+    <w:p>
+      <w:pPr>
+        <w:pStyle w:val="normal0"/>
+      </w:pPr>
+      <w:proofErr w:type="spellStart"/>
+      <w:r>
+        <w:t>VirtualQuery</w:t>
+      </w:r>
+      <w:proofErr w:type="spellEnd"/>
+    </w:p>
+    <w:p>
+      <w:pPr>
+        <w:pStyle w:val="normal0"/>
+      </w:pPr>
+      <w:r>
+        <w:t>-=-=-=-=-=-</w:t>
+      </w:r>
+    </w:p>
+    <w:p>
+      <w:pPr>
+        <w:pStyle w:val="normal0"/>
+      </w:pPr>
+    </w:p>
+    <w:p>
+      <w:pPr>
+        <w:pStyle w:val="normal0"/>
+      </w:pPr>
+      <w:r>
+        <w:t xml:space="preserve">DLL </w:t>
+      </w:r>
+      <w:proofErr w:type="gramStart"/>
+      <w:r>
+        <w:t>Name :</w:t>
+      </w:r>
+      <w:proofErr w:type="gramEnd"/>
+      <w:r>
+        <w:t xml:space="preserve"> msvcrt.dll</w:t>
+      </w:r>
+    </w:p>
+    <w:p>
+      <w:pPr>
+        <w:pStyle w:val="normal0"/>
+      </w:pPr>
+      <w:r>
+        <w:t>---------</w:t>
+      </w:r>
+    </w:p>
+    <w:p>
+      <w:pPr>
+        <w:pStyle w:val="normal0"/>
+      </w:pPr>
+      <w:r>
+        <w:t xml:space="preserve">API </w:t>
+      </w:r>
+      <w:proofErr w:type="gramStart"/>
+      <w:r>
+        <w:t>Name :</w:t>
+      </w:r>
+      <w:proofErr w:type="gramEnd"/>
+    </w:p>
+    <w:p>
+      <w:pPr>
+        <w:pStyle w:val="normal0"/>
+      </w:pPr>
+      <w:r>
+        <w:t>---------</w:t>
+      </w:r>
+    </w:p>
+    <w:p>
+      <w:pPr>
+        <w:pStyle w:val="normal0"/>
+      </w:pPr>
+      <w:r>
+        <w:t>__</w:t>
+      </w:r>
+      <w:proofErr w:type="spellStart"/>
+      <w:r>
+        <w:t>dllonexit</w:t>
+      </w:r>
+      <w:proofErr w:type="spellEnd"/>
+    </w:p>
+    <w:p>
+      <w:pPr>
+        <w:pStyle w:val="normal0"/>
+      </w:pPr>
+      <w:r>
+        <w:t>__</w:t>
+      </w:r>
+      <w:proofErr w:type="spellStart"/>
+      <w:r>
+        <w:t>getmainargs</w:t>
+      </w:r>
+      <w:proofErr w:type="spellEnd"/>
+    </w:p>
+    <w:p>
+      <w:pPr>
+        <w:pStyle w:val="normal0"/>
+      </w:pPr>
+      <w:r>
+        <w:t>__</w:t>
+      </w:r>
+      <w:proofErr w:type="spellStart"/>
+      <w:r>
+        <w:t>initenv</w:t>
+      </w:r>
+      <w:proofErr w:type="spellEnd"/>
+    </w:p>
+    <w:p>
+      <w:pPr>
+        <w:pStyle w:val="normal0"/>
+      </w:pPr>
+      <w:r>
+        <w:t>__</w:t>
+      </w:r>
+      <w:proofErr w:type="spellStart"/>
+      <w:r>
+        <w:t>lconv_init</w:t>
+      </w:r>
+      <w:proofErr w:type="spellEnd"/>
+    </w:p>
+    <w:p>
+      <w:pPr>
+        <w:pStyle w:val="normal0"/>
+      </w:pPr>
+      <w:r>
         <w:lastRenderedPageBreak/>
-        <w:t>GetLastError</w:t>
-      </w:r>
-      <w:proofErr w:type="spellEnd"/>
-    </w:p>
-    <w:p>
-      <w:pPr>
-        <w:pStyle w:val="normal0"/>
-      </w:pPr>
-      <w:proofErr w:type="spellStart"/>
-      <w:r>
-        <w:t>GetStartupInfoA</w:t>
-      </w:r>
-      <w:proofErr w:type="spellEnd"/>
-    </w:p>
-    <w:p>
-      <w:pPr>
-        <w:pStyle w:val="normal0"/>
-      </w:pPr>
-      <w:proofErr w:type="spellStart"/>
-      <w:r>
-        <w:t>GetSystemTimeAsFileTime</w:t>
-      </w:r>
-      <w:proofErr w:type="spellEnd"/>
-    </w:p>
-    <w:p>
-      <w:pPr>
-        <w:pStyle w:val="normal0"/>
-      </w:pPr>
-      <w:proofErr w:type="spellStart"/>
-      <w:r>
-        <w:t>GetTickCount</w:t>
-      </w:r>
-      <w:proofErr w:type="spellEnd"/>
-    </w:p>
-    <w:p>
-      <w:pPr>
-        <w:pStyle w:val="normal0"/>
-      </w:pPr>
-      <w:proofErr w:type="spellStart"/>
-      <w:r>
-        <w:t>InitializeCriticalSection</w:t>
-      </w:r>
-      <w:proofErr w:type="spellEnd"/>
-    </w:p>
-    <w:p>
-      <w:pPr>
-        <w:pStyle w:val="normal0"/>
-      </w:pPr>
-      <w:proofErr w:type="spellStart"/>
-      <w:r>
-        <w:t>LeaveCriticalSection</w:t>
-      </w:r>
-      <w:proofErr w:type="spellEnd"/>
-    </w:p>
-    <w:p>
-      <w:pPr>
-        <w:pStyle w:val="normal0"/>
-      </w:pPr>
-      <w:proofErr w:type="spellStart"/>
-      <w:r>
-        <w:t>QueryPerformanceCounter</w:t>
-      </w:r>
-      <w:proofErr w:type="spellEnd"/>
-    </w:p>
-    <w:p>
-      <w:pPr>
-        <w:pStyle w:val="normal0"/>
-      </w:pPr>
-      <w:proofErr w:type="spellStart"/>
-      <w:r>
-        <w:t>SetUnhandledExceptionFilter</w:t>
-      </w:r>
-      <w:proofErr w:type="spellEnd"/>
-    </w:p>
-    <w:p>
-      <w:pPr>
-        <w:pStyle w:val="normal0"/>
-      </w:pPr>
-      <w:r>
-        <w:t>Sleep</w:t>
-      </w:r>
-    </w:p>
-    <w:p>
-      <w:pPr>
-        <w:pStyle w:val="normal0"/>
-      </w:pPr>
-      <w:proofErr w:type="spellStart"/>
-      <w:r>
-        <w:t>TerminateProcess</w:t>
-      </w:r>
-      <w:proofErr w:type="spellEnd"/>
-    </w:p>
-    <w:p>
-      <w:pPr>
-        <w:pStyle w:val="normal0"/>
-      </w:pPr>
-      <w:proofErr w:type="spellStart"/>
-      <w:r>
-        <w:t>TlsGetValue</w:t>
-      </w:r>
-      <w:proofErr w:type="spellEnd"/>
-    </w:p>
-    <w:p>
-      <w:pPr>
-        <w:pStyle w:val="normal0"/>
-      </w:pPr>
-      <w:proofErr w:type="spellStart"/>
-      <w:r>
-        <w:t>UnhandledExceptionFilter</w:t>
-      </w:r>
-      <w:proofErr w:type="spellEnd"/>
-    </w:p>
-    <w:p>
-      <w:pPr>
-        <w:pStyle w:val="normal0"/>
-      </w:pPr>
-      <w:proofErr w:type="spellStart"/>
-      <w:r>
-        <w:t>VirtualProtect</w:t>
-      </w:r>
-      <w:proofErr w:type="spellEnd"/>
-    </w:p>
-    <w:p>
-      <w:pPr>
-        <w:pStyle w:val="normal0"/>
-      </w:pPr>
-      <w:proofErr w:type="spellStart"/>
-      <w:r>
-        <w:t>VirtualQuery</w:t>
-      </w:r>
-      <w:proofErr w:type="spellEnd"/>
-    </w:p>
-    <w:p>
-      <w:pPr>
-        <w:pStyle w:val="normal0"/>
-      </w:pPr>
-      <w:r>
-        <w:t>-=-=-=-=-=-</w:t>
-      </w:r>
-    </w:p>
-    <w:p>
-      <w:pPr>
-        <w:pStyle w:val="normal0"/>
-      </w:pPr>
-    </w:p>
-    <w:p>
-      <w:pPr>
-        <w:pStyle w:val="normal0"/>
-      </w:pPr>
-      <w:r>
-        <w:t xml:space="preserve">DLL </w:t>
-      </w:r>
-      <w:proofErr w:type="gramStart"/>
-      <w:r>
-        <w:t>Name :</w:t>
-      </w:r>
-      <w:proofErr w:type="gramEnd"/>
-      <w:r>
-        <w:t xml:space="preserve"> msvcrt.dll</w:t>
-      </w:r>
-    </w:p>
-    <w:p>
-      <w:pPr>
-        <w:pStyle w:val="normal0"/>
-      </w:pPr>
-      <w:r>
-        <w:t>---------</w:t>
-      </w:r>
-    </w:p>
-    <w:p>
-      <w:pPr>
-        <w:pStyle w:val="normal0"/>
-      </w:pPr>
-      <w:r>
-        <w:t xml:space="preserve">API </w:t>
-      </w:r>
-      <w:proofErr w:type="gramStart"/>
-      <w:r>
-        <w:t>Name :</w:t>
-      </w:r>
-      <w:proofErr w:type="gramEnd"/>
-    </w:p>
-    <w:p>
-      <w:pPr>
-        <w:pStyle w:val="normal0"/>
-      </w:pPr>
-      <w:r>
-        <w:t>---------</w:t>
-      </w:r>
-    </w:p>
-    <w:p>
-      <w:pPr>
-        <w:pStyle w:val="normal0"/>
-      </w:pPr>
-      <w:r>
         <w:t>__</w:t>
       </w:r>
       <w:proofErr w:type="spellStart"/>
       <w:r>
-        <w:t>dllonexit</w:t>
+        <w:t>set_app_type</w:t>
       </w:r>
       <w:proofErr w:type="spellEnd"/>
     </w:p>
@@ -894,58 +986,6 @@
       </w:r>
       <w:proofErr w:type="spellStart"/>
       <w:r>
-        <w:t>getmainargs</w:t>
-      </w:r>
-      <w:proofErr w:type="spellEnd"/>
-    </w:p>
-    <w:p>
-      <w:pPr>
-        <w:pStyle w:val="normal0"/>
-      </w:pPr>
-      <w:r>
-        <w:t>__</w:t>
-      </w:r>
-      <w:proofErr w:type="spellStart"/>
-      <w:r>
-        <w:t>initenv</w:t>
-      </w:r>
-      <w:proofErr w:type="spellEnd"/>
-    </w:p>
-    <w:p>
-      <w:pPr>
-        <w:pStyle w:val="normal0"/>
-      </w:pPr>
-      <w:r>
-        <w:t>__</w:t>
-      </w:r>
-      <w:proofErr w:type="spellStart"/>
-      <w:r>
-        <w:t>lconv_init</w:t>
-      </w:r>
-      <w:proofErr w:type="spellEnd"/>
-    </w:p>
-    <w:p>
-      <w:pPr>
-        <w:pStyle w:val="normal0"/>
-      </w:pPr>
-      <w:r>
-        <w:t>__</w:t>
-      </w:r>
-      <w:proofErr w:type="spellStart"/>
-      <w:r>
-        <w:t>set_app_type</w:t>
-      </w:r>
-      <w:proofErr w:type="spellEnd"/>
-    </w:p>
-    <w:p>
-      <w:pPr>
-        <w:pStyle w:val="normal0"/>
-      </w:pPr>
-      <w:r>
-        <w:t>__</w:t>
-      </w:r>
-      <w:proofErr w:type="spellStart"/>
-      <w:r>
         <w:t>setusermatherr</w:t>
       </w:r>
       <w:proofErr w:type="spellEnd"/>
@@ -1166,7 +1206,6 @@
       <w:proofErr w:type="spellStart"/>
       <w:proofErr w:type="gramStart"/>
       <w:r>
-        <w:lastRenderedPageBreak/>
         <w:t>fwrite</w:t>
       </w:r>
       <w:proofErr w:type="spellEnd"/>
@@ -1328,7 +1367,6 @@
       <w:r>
         <w:rPr>
           <w:noProof/>
-          <w:lang w:val="en-US"/>
         </w:rPr>
         <w:drawing>
           <wp:inline distT="0" distB="0" distL="0" distR="0">
@@ -1346,7 +1384,7 @@
                     <pic:cNvPicPr/>
                   </pic:nvPicPr>
                   <pic:blipFill>
-                    <a:blip r:embed="rId4" cstate="print"/>
+                    <a:blip r:embed="rId5" cstate="print"/>
                     <a:stretch>
                       <a:fillRect/>
                     </a:stretch>
@@ -1399,6 +1437,7 @@
       </w:pPr>
       <w:proofErr w:type="gramStart"/>
       <w:r>
+        <w:lastRenderedPageBreak/>
         <w:t>Export :</w:t>
       </w:r>
       <w:proofErr w:type="gramEnd"/>
@@ -1768,7 +1807,6 @@
         <w:pStyle w:val="normal0"/>
       </w:pPr>
       <w:r>
-        <w:lastRenderedPageBreak/>
         <w:t xml:space="preserve">Image </w:t>
       </w:r>
       <w:proofErr w:type="gramStart"/>
@@ -1833,10 +1871,7 @@
         <w:pStyle w:val="normal0"/>
       </w:pPr>
       <w:r>
-        <w:t>Entry Po</w:t>
-      </w:r>
-      <w:r>
-        <w:t xml:space="preserve">int to End of File </w:t>
+        <w:t xml:space="preserve">Entry Point to End of File </w:t>
       </w:r>
       <w:proofErr w:type="gramStart"/>
       <w:r>
@@ -1957,10 +1992,7 @@
         <w:pStyle w:val="normal0"/>
       </w:pPr>
       <w:r>
-        <w:t>AP</w:t>
-      </w:r>
-      <w:r>
-        <w:t xml:space="preserve">I </w:t>
+        <w:t xml:space="preserve">API </w:t>
       </w:r>
       <w:proofErr w:type="gramStart"/>
       <w:r>
@@ -2071,6 +2103,7 @@
         <w:pStyle w:val="normal0"/>
       </w:pPr>
       <w:r>
+        <w:lastRenderedPageBreak/>
         <w:t>---------</w:t>
       </w:r>
     </w:p>
@@ -2127,7 +2160,6 @@
       <w:r>
         <w:rPr>
           <w:noProof/>
-          <w:lang w:val="en-US"/>
         </w:rPr>
         <w:drawing>
           <wp:inline distT="0" distB="0" distL="0" distR="0">
@@ -2145,7 +2177,7 @@
                     <pic:cNvPicPr/>
                   </pic:nvPicPr>
                   <pic:blipFill>
-                    <a:blip r:embed="rId5" cstate="print"/>
+                    <a:blip r:embed="rId6" cstate="print"/>
                     <a:stretch>
                       <a:fillRect/>
                     </a:stretch>
@@ -2282,359 +2314,432 @@
         <w:pStyle w:val="normal0"/>
       </w:pPr>
       <w:r>
+        <w:t xml:space="preserve">Base </w:t>
+      </w:r>
+      <w:proofErr w:type="spellStart"/>
+      <w:proofErr w:type="gramStart"/>
+      <w:r>
+        <w:t>Reloc</w:t>
+      </w:r>
+      <w:proofErr w:type="spellEnd"/>
+      <w:r>
+        <w:t xml:space="preserve"> :</w:t>
+      </w:r>
+      <w:proofErr w:type="gramEnd"/>
+      <w:r>
+        <w:t xml:space="preserve">  00000000 </w:t>
+      </w:r>
+      <w:proofErr w:type="spellStart"/>
+      <w:r>
+        <w:t>00000000</w:t>
+      </w:r>
+      <w:proofErr w:type="spellEnd"/>
+    </w:p>
+    <w:p>
+      <w:pPr>
+        <w:pStyle w:val="normal0"/>
+      </w:pPr>
+      <w:proofErr w:type="gramStart"/>
+      <w:r>
+        <w:t>Debug :</w:t>
+      </w:r>
+      <w:proofErr w:type="gramEnd"/>
+      <w:r>
+        <w:t xml:space="preserve">  00000000 </w:t>
+      </w:r>
+      <w:proofErr w:type="spellStart"/>
+      <w:r>
+        <w:t>00000000</w:t>
+      </w:r>
+      <w:proofErr w:type="spellEnd"/>
+    </w:p>
+    <w:p>
+      <w:pPr>
+        <w:pStyle w:val="normal0"/>
+      </w:pPr>
+      <w:proofErr w:type="gramStart"/>
+      <w:r>
+        <w:t>Architecture :</w:t>
+      </w:r>
+      <w:proofErr w:type="gramEnd"/>
+      <w:r>
+        <w:t xml:space="preserve">  00000000 </w:t>
+      </w:r>
+      <w:proofErr w:type="spellStart"/>
+      <w:r>
+        <w:t>00000000</w:t>
+      </w:r>
+      <w:proofErr w:type="spellEnd"/>
+    </w:p>
+    <w:p>
+      <w:pPr>
+        <w:pStyle w:val="normal0"/>
+      </w:pPr>
+      <w:r>
+        <w:t xml:space="preserve">Global </w:t>
+      </w:r>
+      <w:proofErr w:type="gramStart"/>
+      <w:r>
+        <w:t>PTR :</w:t>
+      </w:r>
+      <w:proofErr w:type="gramEnd"/>
+      <w:r>
+        <w:t xml:space="preserve">  00000000 </w:t>
+      </w:r>
+      <w:proofErr w:type="spellStart"/>
+      <w:r>
+        <w:t>00000000</w:t>
+      </w:r>
+      <w:proofErr w:type="spellEnd"/>
+    </w:p>
+    <w:p>
+      <w:pPr>
+        <w:pStyle w:val="normal0"/>
+      </w:pPr>
+      <w:r>
+        <w:t xml:space="preserve">TLS </w:t>
+      </w:r>
+      <w:proofErr w:type="gramStart"/>
+      <w:r>
+        <w:t>Table :</w:t>
+      </w:r>
+      <w:proofErr w:type="gramEnd"/>
+      <w:r>
+        <w:t xml:space="preserve">  00008004 00000018</w:t>
+      </w:r>
+    </w:p>
+    <w:p>
+      <w:pPr>
+        <w:pStyle w:val="normal0"/>
+      </w:pPr>
+      <w:r>
+        <w:t xml:space="preserve">Load </w:t>
+      </w:r>
+      <w:proofErr w:type="spellStart"/>
+      <w:proofErr w:type="gramStart"/>
+      <w:r>
+        <w:t>Config</w:t>
+      </w:r>
+      <w:proofErr w:type="spellEnd"/>
+      <w:r>
+        <w:t xml:space="preserve"> :</w:t>
+      </w:r>
+      <w:proofErr w:type="gramEnd"/>
+      <w:r>
+        <w:t xml:space="preserve">  00000000 </w:t>
+      </w:r>
+      <w:proofErr w:type="spellStart"/>
+      <w:r>
+        <w:t>00000000</w:t>
+      </w:r>
+      <w:proofErr w:type="spellEnd"/>
+    </w:p>
+    <w:p>
+      <w:pPr>
+        <w:pStyle w:val="normal0"/>
+      </w:pPr>
+      <w:r>
+        <w:t xml:space="preserve">Bound </w:t>
+      </w:r>
+      <w:proofErr w:type="gramStart"/>
+      <w:r>
+        <w:t>Import :</w:t>
+      </w:r>
+      <w:proofErr w:type="gramEnd"/>
+      <w:r>
+        <w:t xml:space="preserve">  00000000 </w:t>
+      </w:r>
+      <w:proofErr w:type="spellStart"/>
+      <w:r>
+        <w:t>00000000</w:t>
+      </w:r>
+      <w:proofErr w:type="spellEnd"/>
+    </w:p>
+    <w:p>
+      <w:pPr>
+        <w:pStyle w:val="normal0"/>
+      </w:pPr>
+      <w:proofErr w:type="spellStart"/>
+      <w:r>
+        <w:t>Imp.Table</w:t>
+      </w:r>
+      <w:proofErr w:type="spellEnd"/>
+      <w:r>
+        <w:t xml:space="preserve"> </w:t>
+      </w:r>
+      <w:proofErr w:type="gramStart"/>
+      <w:r>
+        <w:t>IAT :</w:t>
+      </w:r>
+      <w:proofErr w:type="gramEnd"/>
+      <w:r>
+        <w:t xml:space="preserve">  00000000 </w:t>
+      </w:r>
+      <w:proofErr w:type="spellStart"/>
+      <w:r>
+        <w:t>00000000</w:t>
+      </w:r>
+      <w:proofErr w:type="spellEnd"/>
+    </w:p>
+    <w:p>
+      <w:pPr>
+        <w:pStyle w:val="normal0"/>
+      </w:pPr>
+      <w:r>
+        <w:t xml:space="preserve">Com </w:t>
+      </w:r>
+      <w:proofErr w:type="gramStart"/>
+      <w:r>
+        <w:t>Descriptor :</w:t>
+      </w:r>
+      <w:proofErr w:type="gramEnd"/>
+      <w:r>
+        <w:t xml:space="preserve">  00000000 </w:t>
+      </w:r>
+      <w:proofErr w:type="spellStart"/>
+      <w:r>
+        <w:t>00000000</w:t>
+      </w:r>
+      <w:proofErr w:type="spellEnd"/>
+    </w:p>
+    <w:p>
+      <w:pPr>
+        <w:pStyle w:val="normal0"/>
+      </w:pPr>
+      <w:proofErr w:type="gramStart"/>
+      <w:r>
+        <w:t>reserved :</w:t>
+      </w:r>
+      <w:proofErr w:type="gramEnd"/>
+      <w:r>
+        <w:t xml:space="preserve">  00000000 </w:t>
+      </w:r>
+      <w:proofErr w:type="spellStart"/>
+      <w:r>
+        <w:t>00000000</w:t>
+      </w:r>
+      <w:proofErr w:type="spellEnd"/>
+    </w:p>
+    <w:p>
+      <w:pPr>
+        <w:pStyle w:val="normal0"/>
+      </w:pPr>
+    </w:p>
+    <w:p>
+      <w:pPr>
+        <w:pStyle w:val="normal0"/>
+      </w:pPr>
+      <w:r>
+        <w:t xml:space="preserve">Size of </w:t>
+      </w:r>
+      <w:proofErr w:type="gramStart"/>
+      <w:r>
+        <w:t>headers :</w:t>
+      </w:r>
+      <w:proofErr w:type="gramEnd"/>
+      <w:r>
+        <w:t xml:space="preserve">  00001000</w:t>
+      </w:r>
+    </w:p>
+    <w:p>
+      <w:pPr>
+        <w:pStyle w:val="normal0"/>
+      </w:pPr>
+      <w:r>
+        <w:t xml:space="preserve">Size of optional </w:t>
+      </w:r>
+      <w:proofErr w:type="gramStart"/>
+      <w:r>
+        <w:t>header :</w:t>
+      </w:r>
+      <w:proofErr w:type="gramEnd"/>
+      <w:r>
+        <w:t xml:space="preserve">  00E0</w:t>
+      </w:r>
+    </w:p>
+    <w:p>
+      <w:pPr>
+        <w:pStyle w:val="normal0"/>
+      </w:pPr>
+      <w:r>
+        <w:t xml:space="preserve">Number of </w:t>
+      </w:r>
+      <w:proofErr w:type="spellStart"/>
+      <w:proofErr w:type="gramStart"/>
+      <w:r>
+        <w:t>Dirs</w:t>
+      </w:r>
+      <w:proofErr w:type="spellEnd"/>
+      <w:r>
+        <w:t xml:space="preserve"> :</w:t>
+      </w:r>
+      <w:proofErr w:type="gramEnd"/>
+      <w:r>
+        <w:t xml:space="preserve">  0010</w:t>
+      </w:r>
+    </w:p>
+    <w:p>
+      <w:pPr>
+        <w:pStyle w:val="normal0"/>
+      </w:pPr>
+      <w:r>
+        <w:t xml:space="preserve">Base of </w:t>
+      </w:r>
+      <w:proofErr w:type="gramStart"/>
+      <w:r>
+        <w:t>Code :</w:t>
+      </w:r>
+      <w:proofErr w:type="gramEnd"/>
+      <w:r>
+        <w:t xml:space="preserve">  00001000</w:t>
+      </w:r>
+    </w:p>
+    <w:p>
+      <w:pPr>
+        <w:pStyle w:val="normal0"/>
+      </w:pPr>
+      <w:r>
+        <w:t xml:space="preserve">Image </w:t>
+      </w:r>
+      <w:proofErr w:type="gramStart"/>
+      <w:r>
+        <w:t>Base :</w:t>
+      </w:r>
+      <w:proofErr w:type="gramEnd"/>
+      <w:r>
+        <w:t xml:space="preserve">  00400000</w:t>
+      </w:r>
+    </w:p>
+    <w:p>
+      <w:pPr>
+        <w:pStyle w:val="normal0"/>
+      </w:pPr>
+      <w:r>
+        <w:t xml:space="preserve">Magic optional </w:t>
+      </w:r>
+      <w:proofErr w:type="gramStart"/>
+      <w:r>
+        <w:t>header :</w:t>
+      </w:r>
+      <w:proofErr w:type="gramEnd"/>
+      <w:r>
+        <w:t xml:space="preserve">  010B</w:t>
+      </w:r>
+    </w:p>
+    <w:p>
+      <w:pPr>
+        <w:pStyle w:val="normal0"/>
+      </w:pPr>
+      <w:r>
+        <w:t xml:space="preserve">Debugger </w:t>
+      </w:r>
+      <w:proofErr w:type="gramStart"/>
+      <w:r>
+        <w:t>Info  -</w:t>
+      </w:r>
+      <w:proofErr w:type="gramEnd"/>
+      <w:r>
+        <w:t xml:space="preserve">  size :   No</w:t>
+      </w:r>
+    </w:p>
+    <w:p>
+      <w:pPr>
+        <w:pStyle w:val="normal0"/>
+      </w:pPr>
+      <w:r>
+        <w:t xml:space="preserve">File offset to </w:t>
+      </w:r>
+      <w:proofErr w:type="gramStart"/>
+      <w:r>
+        <w:t>PE :</w:t>
+      </w:r>
+      <w:proofErr w:type="gramEnd"/>
+      <w:r>
+        <w:t xml:space="preserve">  0080</w:t>
+      </w:r>
+    </w:p>
+    <w:p>
+      <w:pPr>
+        <w:pStyle w:val="normal0"/>
+      </w:pPr>
+      <w:r>
+        <w:t xml:space="preserve">Entry Point to End of File </w:t>
+      </w:r>
+      <w:proofErr w:type="gramStart"/>
+      <w:r>
+        <w:t>bytes :</w:t>
+      </w:r>
+      <w:proofErr w:type="gramEnd"/>
+      <w:r>
+        <w:t xml:space="preserve">  00E0</w:t>
+      </w:r>
+    </w:p>
+    <w:p>
+      <w:pPr>
+        <w:pStyle w:val="normal0"/>
+      </w:pPr>
+      <w:r>
+        <w:t xml:space="preserve">Checksum </w:t>
+      </w:r>
+      <w:proofErr w:type="gramStart"/>
+      <w:r>
+        <w:t>CRC :</w:t>
+      </w:r>
+      <w:proofErr w:type="gramEnd"/>
+      <w:r>
+        <w:t xml:space="preserve">  00000000</w:t>
+      </w:r>
+    </w:p>
+    <w:p>
+      <w:pPr>
+        <w:pStyle w:val="normal0"/>
+      </w:pPr>
+      <w:r>
+        <w:t xml:space="preserve">Machine </w:t>
+      </w:r>
+      <w:proofErr w:type="gramStart"/>
+      <w:r>
+        <w:t>type :</w:t>
+      </w:r>
+      <w:proofErr w:type="gramEnd"/>
+      <w:r>
+        <w:t xml:space="preserve">   0x14C</w:t>
+      </w:r>
+      <w:r>
+        <w:tab/>
+        <w:t>Intel I386 (same ID used for 486 and 586)</w:t>
+      </w:r>
+    </w:p>
+    <w:p>
+      <w:pPr>
+        <w:pStyle w:val="normal0"/>
+      </w:pPr>
+      <w:r>
+        <w:t xml:space="preserve">OS </w:t>
+      </w:r>
+      <w:proofErr w:type="gramStart"/>
+      <w:r>
+        <w:t>version :</w:t>
+      </w:r>
+      <w:proofErr w:type="gramEnd"/>
+      <w:r>
+        <w:t xml:space="preserve">   4.0 / 4.0   Win NT 4.0</w:t>
+      </w:r>
+    </w:p>
+    <w:p>
+      <w:pPr>
+        <w:pStyle w:val="normal0"/>
+      </w:pPr>
+      <w:r>
+        <w:t>1.00</w:t>
+      </w:r>
+    </w:p>
+    <w:p>
+      <w:pPr>
+        <w:pStyle w:val="normal0"/>
+      </w:pPr>
+      <w:r>
         <w:lastRenderedPageBreak/>
-        <w:t xml:space="preserve">Base </w:t>
-      </w:r>
-      <w:proofErr w:type="spellStart"/>
-      <w:proofErr w:type="gramStart"/>
-      <w:r>
-        <w:t>Reloc</w:t>
-      </w:r>
-      <w:proofErr w:type="spellEnd"/>
-      <w:r>
-        <w:t xml:space="preserve"> :</w:t>
-      </w:r>
-      <w:proofErr w:type="gramEnd"/>
-      <w:r>
-        <w:t xml:space="preserve">  00000000 </w:t>
-      </w:r>
-      <w:proofErr w:type="spellStart"/>
-      <w:r>
-        <w:t>00000000</w:t>
-      </w:r>
-      <w:proofErr w:type="spellEnd"/>
-    </w:p>
-    <w:p>
-      <w:pPr>
-        <w:pStyle w:val="normal0"/>
-      </w:pPr>
-      <w:proofErr w:type="gramStart"/>
-      <w:r>
-        <w:t>Debug :</w:t>
-      </w:r>
-      <w:proofErr w:type="gramEnd"/>
-      <w:r>
-        <w:t xml:space="preserve">  00000000 </w:t>
-      </w:r>
-      <w:proofErr w:type="spellStart"/>
-      <w:r>
-        <w:t>00000000</w:t>
-      </w:r>
-      <w:proofErr w:type="spellEnd"/>
-    </w:p>
-    <w:p>
-      <w:pPr>
-        <w:pStyle w:val="normal0"/>
-      </w:pPr>
-      <w:proofErr w:type="gramStart"/>
-      <w:r>
-        <w:t>Architecture :</w:t>
-      </w:r>
-      <w:proofErr w:type="gramEnd"/>
-      <w:r>
-        <w:t xml:space="preserve">  00000000 </w:t>
-      </w:r>
-      <w:proofErr w:type="spellStart"/>
-      <w:r>
-        <w:t>00000000</w:t>
-      </w:r>
-      <w:proofErr w:type="spellEnd"/>
-    </w:p>
-    <w:p>
-      <w:pPr>
-        <w:pStyle w:val="normal0"/>
-      </w:pPr>
-      <w:r>
-        <w:t xml:space="preserve">Global </w:t>
-      </w:r>
-      <w:proofErr w:type="gramStart"/>
-      <w:r>
-        <w:t>PTR :</w:t>
-      </w:r>
-      <w:proofErr w:type="gramEnd"/>
-      <w:r>
-        <w:t xml:space="preserve">  00000000 </w:t>
-      </w:r>
-      <w:proofErr w:type="spellStart"/>
-      <w:r>
-        <w:t>00000000</w:t>
-      </w:r>
-      <w:proofErr w:type="spellEnd"/>
-    </w:p>
-    <w:p>
-      <w:pPr>
-        <w:pStyle w:val="normal0"/>
-      </w:pPr>
-      <w:r>
-        <w:t xml:space="preserve">TLS </w:t>
-      </w:r>
-      <w:proofErr w:type="gramStart"/>
-      <w:r>
-        <w:t>Table :</w:t>
-      </w:r>
-      <w:proofErr w:type="gramEnd"/>
-      <w:r>
-        <w:t xml:space="preserve"> </w:t>
-      </w:r>
-      <w:r>
-        <w:t xml:space="preserve"> 00008004 00000018</w:t>
-      </w:r>
-    </w:p>
-    <w:p>
-      <w:pPr>
-        <w:pStyle w:val="normal0"/>
-      </w:pPr>
-      <w:r>
-        <w:t xml:space="preserve">Load </w:t>
-      </w:r>
-      <w:proofErr w:type="spellStart"/>
-      <w:proofErr w:type="gramStart"/>
-      <w:r>
-        <w:t>Config</w:t>
-      </w:r>
-      <w:proofErr w:type="spellEnd"/>
-      <w:r>
-        <w:t xml:space="preserve"> :</w:t>
-      </w:r>
-      <w:proofErr w:type="gramEnd"/>
-      <w:r>
-        <w:t xml:space="preserve">  00000000 </w:t>
-      </w:r>
-      <w:proofErr w:type="spellStart"/>
-      <w:r>
-        <w:t>00000000</w:t>
-      </w:r>
-      <w:proofErr w:type="spellEnd"/>
-    </w:p>
-    <w:p>
-      <w:pPr>
-        <w:pStyle w:val="normal0"/>
-      </w:pPr>
-      <w:r>
-        <w:t xml:space="preserve">Bound </w:t>
-      </w:r>
-      <w:proofErr w:type="gramStart"/>
-      <w:r>
-        <w:t>Import :</w:t>
-      </w:r>
-      <w:proofErr w:type="gramEnd"/>
-      <w:r>
-        <w:t xml:space="preserve">  00000000 </w:t>
-      </w:r>
-      <w:proofErr w:type="spellStart"/>
-      <w:r>
-        <w:t>00000000</w:t>
-      </w:r>
-      <w:proofErr w:type="spellEnd"/>
-    </w:p>
-    <w:p>
-      <w:pPr>
-        <w:pStyle w:val="normal0"/>
-      </w:pPr>
-      <w:proofErr w:type="spellStart"/>
-      <w:r>
-        <w:t>Imp.Table</w:t>
-      </w:r>
-      <w:proofErr w:type="spellEnd"/>
-      <w:r>
-        <w:t xml:space="preserve"> </w:t>
-      </w:r>
-      <w:proofErr w:type="gramStart"/>
-      <w:r>
-        <w:t>IAT :</w:t>
-      </w:r>
-      <w:proofErr w:type="gramEnd"/>
-      <w:r>
-        <w:t xml:space="preserve">  00000000 </w:t>
-      </w:r>
-      <w:proofErr w:type="spellStart"/>
-      <w:r>
-        <w:t>00000000</w:t>
-      </w:r>
-      <w:proofErr w:type="spellEnd"/>
-    </w:p>
-    <w:p>
-      <w:pPr>
-        <w:pStyle w:val="normal0"/>
-      </w:pPr>
-      <w:r>
-        <w:t xml:space="preserve">Com </w:t>
-      </w:r>
-      <w:proofErr w:type="gramStart"/>
-      <w:r>
-        <w:t>Descriptor :</w:t>
-      </w:r>
-      <w:proofErr w:type="gramEnd"/>
-      <w:r>
-        <w:t xml:space="preserve">  00000000 </w:t>
-      </w:r>
-      <w:proofErr w:type="spellStart"/>
-      <w:r>
-        <w:t>00000000</w:t>
-      </w:r>
-      <w:proofErr w:type="spellEnd"/>
-    </w:p>
-    <w:p>
-      <w:pPr>
-        <w:pStyle w:val="normal0"/>
-      </w:pPr>
-      <w:proofErr w:type="gramStart"/>
-      <w:r>
-        <w:t>reserved :</w:t>
-      </w:r>
-      <w:proofErr w:type="gramEnd"/>
-      <w:r>
-        <w:t xml:space="preserve">  00000000 </w:t>
-      </w:r>
-      <w:proofErr w:type="spellStart"/>
-      <w:r>
-        <w:t>00000000</w:t>
-      </w:r>
-      <w:proofErr w:type="spellEnd"/>
-    </w:p>
-    <w:p>
-      <w:pPr>
-        <w:pStyle w:val="normal0"/>
-      </w:pPr>
-    </w:p>
-    <w:p>
-      <w:pPr>
-        <w:pStyle w:val="normal0"/>
-      </w:pPr>
-      <w:r>
-        <w:t xml:space="preserve">Size of </w:t>
-      </w:r>
-      <w:proofErr w:type="gramStart"/>
-      <w:r>
-        <w:t>headers :</w:t>
-      </w:r>
-      <w:proofErr w:type="gramEnd"/>
-      <w:r>
-        <w:t xml:space="preserve">  00001000</w:t>
-      </w:r>
-    </w:p>
-    <w:p>
-      <w:pPr>
-        <w:pStyle w:val="normal0"/>
-      </w:pPr>
-      <w:r>
-        <w:t xml:space="preserve">Size of optional </w:t>
-      </w:r>
-      <w:proofErr w:type="gramStart"/>
-      <w:r>
-        <w:t>header :</w:t>
-      </w:r>
-      <w:proofErr w:type="gramEnd"/>
-      <w:r>
-        <w:t xml:space="preserve">  00E0</w:t>
-      </w:r>
-    </w:p>
-    <w:p>
-      <w:pPr>
-        <w:pStyle w:val="normal0"/>
-      </w:pPr>
-      <w:r>
-        <w:t xml:space="preserve">Number of </w:t>
-      </w:r>
-      <w:proofErr w:type="spellStart"/>
-      <w:proofErr w:type="gramStart"/>
-      <w:r>
-        <w:t>Dirs</w:t>
-      </w:r>
-      <w:proofErr w:type="spellEnd"/>
-      <w:r>
-        <w:t xml:space="preserve"> :</w:t>
-      </w:r>
-      <w:proofErr w:type="gramEnd"/>
-      <w:r>
-        <w:t xml:space="preserve">  0010</w:t>
-      </w:r>
-    </w:p>
-    <w:p>
-      <w:pPr>
-        <w:pStyle w:val="normal0"/>
-      </w:pPr>
-      <w:r>
-        <w:t xml:space="preserve">Base of </w:t>
-      </w:r>
-      <w:proofErr w:type="gramStart"/>
-      <w:r>
-        <w:t>Code :</w:t>
-      </w:r>
-      <w:proofErr w:type="gramEnd"/>
-      <w:r>
-        <w:t xml:space="preserve">  00001000</w:t>
-      </w:r>
-    </w:p>
-    <w:p>
-      <w:pPr>
-        <w:pStyle w:val="normal0"/>
-      </w:pPr>
-      <w:r>
-        <w:t xml:space="preserve">Image </w:t>
-      </w:r>
-      <w:proofErr w:type="gramStart"/>
-      <w:r>
-        <w:t>Base :</w:t>
-      </w:r>
-      <w:proofErr w:type="gramEnd"/>
-      <w:r>
-        <w:t xml:space="preserve">  00400000</w:t>
-      </w:r>
-    </w:p>
-    <w:p>
-      <w:pPr>
-        <w:pStyle w:val="normal0"/>
-      </w:pPr>
-      <w:r>
-        <w:t xml:space="preserve">Magic optional </w:t>
-      </w:r>
-      <w:proofErr w:type="gramStart"/>
-      <w:r>
-        <w:t>header :</w:t>
-      </w:r>
-      <w:proofErr w:type="gramEnd"/>
-      <w:r>
-        <w:t xml:space="preserve">  010B</w:t>
-      </w:r>
-    </w:p>
-    <w:p>
-      <w:pPr>
-        <w:pStyle w:val="normal0"/>
-      </w:pPr>
-      <w:r>
-        <w:t xml:space="preserve">Debugger </w:t>
-      </w:r>
-      <w:proofErr w:type="gramStart"/>
-      <w:r>
-        <w:t>Info  -</w:t>
-      </w:r>
-      <w:proofErr w:type="gramEnd"/>
-      <w:r>
-        <w:t xml:space="preserve">  size :   No</w:t>
-      </w:r>
-    </w:p>
-    <w:p>
-      <w:pPr>
-        <w:pStyle w:val="normal0"/>
-      </w:pPr>
-      <w:r>
-        <w:t xml:space="preserve">File offset to </w:t>
-      </w:r>
-      <w:proofErr w:type="gramStart"/>
-      <w:r>
-        <w:t>PE :</w:t>
-      </w:r>
-      <w:proofErr w:type="gramEnd"/>
-      <w:r>
-        <w:t xml:space="preserve">  0080</w:t>
-      </w:r>
-    </w:p>
-    <w:p>
-      <w:pPr>
-        <w:pStyle w:val="normal0"/>
-      </w:pPr>
-      <w:r>
         <w:t xml:space="preserve">Entry Point to End of File </w:t>
       </w:r>
       <w:proofErr w:type="gramStart"/>
@@ -2643,85 +2748,6 @@
       </w:r>
       <w:proofErr w:type="gramEnd"/>
       <w:r>
-        <w:t xml:space="preserve">  00E0</w:t>
-      </w:r>
-    </w:p>
-    <w:p>
-      <w:pPr>
-        <w:pStyle w:val="normal0"/>
-      </w:pPr>
-      <w:r>
-        <w:t xml:space="preserve">Checksum </w:t>
-      </w:r>
-      <w:proofErr w:type="gramStart"/>
-      <w:r>
-        <w:t>CRC :</w:t>
-      </w:r>
-      <w:proofErr w:type="gramEnd"/>
-      <w:r>
-        <w:t xml:space="preserve">  00000000</w:t>
-      </w:r>
-    </w:p>
-    <w:p>
-      <w:pPr>
-        <w:pStyle w:val="normal0"/>
-      </w:pPr>
-      <w:r>
-        <w:t xml:space="preserve">Machine </w:t>
-      </w:r>
-      <w:proofErr w:type="gramStart"/>
-      <w:r>
-        <w:t>type :</w:t>
-      </w:r>
-      <w:proofErr w:type="gramEnd"/>
-      <w:r>
-        <w:t xml:space="preserve">   0x14C</w:t>
-      </w:r>
-      <w:r>
-        <w:tab/>
-        <w:t>Intel I386</w:t>
-      </w:r>
-      <w:r>
-        <w:t xml:space="preserve"> (same ID used for 486 and 586)</w:t>
-      </w:r>
-    </w:p>
-    <w:p>
-      <w:pPr>
-        <w:pStyle w:val="normal0"/>
-      </w:pPr>
-      <w:r>
-        <w:t xml:space="preserve">OS </w:t>
-      </w:r>
-      <w:proofErr w:type="gramStart"/>
-      <w:r>
-        <w:t>version :</w:t>
-      </w:r>
-      <w:proofErr w:type="gramEnd"/>
-      <w:r>
-        <w:t xml:space="preserve">   4.0 / 4.0   Win NT 4.0</w:t>
-      </w:r>
-    </w:p>
-    <w:p>
-      <w:pPr>
-        <w:pStyle w:val="normal0"/>
-      </w:pPr>
-      <w:r>
-        <w:t>1.00</w:t>
-      </w:r>
-    </w:p>
-    <w:p>
-      <w:pPr>
-        <w:pStyle w:val="normal0"/>
-      </w:pPr>
-      <w:r>
-        <w:t xml:space="preserve">Entry Point to End of File </w:t>
-      </w:r>
-      <w:proofErr w:type="gramStart"/>
-      <w:r>
-        <w:t>bytes :</w:t>
-      </w:r>
-      <w:proofErr w:type="gramEnd"/>
-      <w:r>
         <w:t xml:space="preserve">  74528  =  72.78 KB</w:t>
       </w:r>
     </w:p>
@@ -2811,10 +2837,7 @@
       </w:pPr>
       <w:proofErr w:type="spellStart"/>
       <w:r>
-        <w:t>GetCurren</w:t>
-      </w:r>
-      <w:r>
-        <w:t>tProcessId</w:t>
+        <w:t>GetCurrentProcessId</w:t>
       </w:r>
       <w:proofErr w:type="spellEnd"/>
     </w:p>
@@ -2922,282 +2945,282 @@
       </w:pPr>
       <w:proofErr w:type="spellStart"/>
       <w:r>
+        <w:t>TerminateProcess</w:t>
+      </w:r>
+      <w:proofErr w:type="spellEnd"/>
+    </w:p>
+    <w:p>
+      <w:pPr>
+        <w:pStyle w:val="normal0"/>
+      </w:pPr>
+      <w:proofErr w:type="spellStart"/>
+      <w:r>
+        <w:t>TlsGetValue</w:t>
+      </w:r>
+      <w:proofErr w:type="spellEnd"/>
+    </w:p>
+    <w:p>
+      <w:pPr>
+        <w:pStyle w:val="normal0"/>
+      </w:pPr>
+      <w:proofErr w:type="spellStart"/>
+      <w:r>
+        <w:t>UnhandledExceptionFilter</w:t>
+      </w:r>
+      <w:proofErr w:type="spellEnd"/>
+    </w:p>
+    <w:p>
+      <w:pPr>
+        <w:pStyle w:val="normal0"/>
+      </w:pPr>
+      <w:proofErr w:type="spellStart"/>
+      <w:r>
+        <w:t>VirtualProtect</w:t>
+      </w:r>
+      <w:proofErr w:type="spellEnd"/>
+    </w:p>
+    <w:p>
+      <w:pPr>
+        <w:pStyle w:val="normal0"/>
+      </w:pPr>
+      <w:proofErr w:type="spellStart"/>
+      <w:r>
+        <w:t>VirtualQuery</w:t>
+      </w:r>
+      <w:proofErr w:type="spellEnd"/>
+    </w:p>
+    <w:p>
+      <w:pPr>
+        <w:pStyle w:val="normal0"/>
+      </w:pPr>
+      <w:r>
+        <w:t>-=-=-=-=-=-</w:t>
+      </w:r>
+    </w:p>
+    <w:p>
+      <w:pPr>
+        <w:pStyle w:val="normal0"/>
+      </w:pPr>
+    </w:p>
+    <w:p>
+      <w:pPr>
+        <w:pStyle w:val="normal0"/>
+      </w:pPr>
+      <w:r>
+        <w:t xml:space="preserve">DLL </w:t>
+      </w:r>
+      <w:proofErr w:type="gramStart"/>
+      <w:r>
+        <w:t>Name :</w:t>
+      </w:r>
+      <w:proofErr w:type="gramEnd"/>
+      <w:r>
+        <w:t xml:space="preserve"> msvcrt.dll</w:t>
+      </w:r>
+    </w:p>
+    <w:p>
+      <w:pPr>
+        <w:pStyle w:val="normal0"/>
+      </w:pPr>
+      <w:r>
+        <w:t>---------</w:t>
+      </w:r>
+    </w:p>
+    <w:p>
+      <w:pPr>
+        <w:pStyle w:val="normal0"/>
+      </w:pPr>
+      <w:r>
+        <w:t xml:space="preserve">API </w:t>
+      </w:r>
+      <w:proofErr w:type="gramStart"/>
+      <w:r>
+        <w:t>Name :</w:t>
+      </w:r>
+      <w:proofErr w:type="gramEnd"/>
+    </w:p>
+    <w:p>
+      <w:pPr>
+        <w:pStyle w:val="normal0"/>
+      </w:pPr>
+      <w:r>
+        <w:t>---------</w:t>
+      </w:r>
+    </w:p>
+    <w:p>
+      <w:pPr>
+        <w:pStyle w:val="normal0"/>
+      </w:pPr>
+      <w:r>
+        <w:t>__</w:t>
+      </w:r>
+      <w:proofErr w:type="spellStart"/>
+      <w:r>
+        <w:t>dllonexit</w:t>
+      </w:r>
+      <w:proofErr w:type="spellEnd"/>
+    </w:p>
+    <w:p>
+      <w:pPr>
+        <w:pStyle w:val="normal0"/>
+      </w:pPr>
+      <w:r>
+        <w:t>__</w:t>
+      </w:r>
+      <w:proofErr w:type="spellStart"/>
+      <w:r>
+        <w:t>getmainargs</w:t>
+      </w:r>
+      <w:proofErr w:type="spellEnd"/>
+    </w:p>
+    <w:p>
+      <w:pPr>
+        <w:pStyle w:val="normal0"/>
+      </w:pPr>
+      <w:r>
+        <w:t>__</w:t>
+      </w:r>
+      <w:proofErr w:type="spellStart"/>
+      <w:r>
+        <w:t>initenv</w:t>
+      </w:r>
+      <w:proofErr w:type="spellEnd"/>
+    </w:p>
+    <w:p>
+      <w:pPr>
+        <w:pStyle w:val="normal0"/>
+      </w:pPr>
+      <w:r>
+        <w:t>__</w:t>
+      </w:r>
+      <w:proofErr w:type="spellStart"/>
+      <w:r>
+        <w:t>lconv_init</w:t>
+      </w:r>
+      <w:proofErr w:type="spellEnd"/>
+    </w:p>
+    <w:p>
+      <w:pPr>
+        <w:pStyle w:val="normal0"/>
+      </w:pPr>
+      <w:r>
+        <w:t>__</w:t>
+      </w:r>
+      <w:proofErr w:type="spellStart"/>
+      <w:r>
+        <w:t>set_app_type</w:t>
+      </w:r>
+      <w:proofErr w:type="spellEnd"/>
+    </w:p>
+    <w:p>
+      <w:pPr>
+        <w:pStyle w:val="normal0"/>
+      </w:pPr>
+      <w:r>
+        <w:t>__</w:t>
+      </w:r>
+      <w:proofErr w:type="spellStart"/>
+      <w:r>
+        <w:t>setusermatherr</w:t>
+      </w:r>
+      <w:proofErr w:type="spellEnd"/>
+    </w:p>
+    <w:p>
+      <w:pPr>
+        <w:pStyle w:val="normal0"/>
+      </w:pPr>
+      <w:r>
+        <w:t>_</w:t>
+      </w:r>
+      <w:proofErr w:type="spellStart"/>
+      <w:r>
+        <w:t>acmdln</w:t>
+      </w:r>
+      <w:proofErr w:type="spellEnd"/>
+    </w:p>
+    <w:p>
+      <w:pPr>
+        <w:pStyle w:val="normal0"/>
+      </w:pPr>
+      <w:r>
+        <w:t>_</w:t>
+      </w:r>
+      <w:proofErr w:type="spellStart"/>
+      <w:r>
+        <w:t>amsg_exit</w:t>
+      </w:r>
+      <w:proofErr w:type="spellEnd"/>
+    </w:p>
+    <w:p>
+      <w:pPr>
+        <w:pStyle w:val="normal0"/>
+      </w:pPr>
+      <w:r>
+        <w:t>_</w:t>
+      </w:r>
+      <w:proofErr w:type="spellStart"/>
+      <w:r>
+        <w:t>cexit</w:t>
+      </w:r>
+      <w:proofErr w:type="spellEnd"/>
+    </w:p>
+    <w:p>
+      <w:pPr>
+        <w:pStyle w:val="normal0"/>
+      </w:pPr>
+      <w:r>
+        <w:t>_</w:t>
+      </w:r>
+      <w:proofErr w:type="spellStart"/>
+      <w:r>
+        <w:t>fmode</w:t>
+      </w:r>
+      <w:proofErr w:type="spellEnd"/>
+    </w:p>
+    <w:p>
+      <w:pPr>
+        <w:pStyle w:val="normal0"/>
+      </w:pPr>
+      <w:r>
+        <w:t>_</w:t>
+      </w:r>
+      <w:proofErr w:type="spellStart"/>
+      <w:r>
+        <w:t>initterm</w:t>
+      </w:r>
+      <w:proofErr w:type="spellEnd"/>
+    </w:p>
+    <w:p>
+      <w:pPr>
+        <w:pStyle w:val="normal0"/>
+      </w:pPr>
+      <w:r>
+        <w:t>_</w:t>
+      </w:r>
+      <w:proofErr w:type="spellStart"/>
+      <w:r>
+        <w:t>iob</w:t>
+      </w:r>
+      <w:proofErr w:type="spellEnd"/>
+    </w:p>
+    <w:p>
+      <w:pPr>
+        <w:pStyle w:val="normal0"/>
+      </w:pPr>
+      <w:r>
+        <w:t>_lock</w:t>
+      </w:r>
+    </w:p>
+    <w:p>
+      <w:pPr>
+        <w:pStyle w:val="normal0"/>
+      </w:pPr>
+      <w:r>
         <w:lastRenderedPageBreak/>
-        <w:t>TerminateProcess</w:t>
-      </w:r>
-      <w:proofErr w:type="spellEnd"/>
-    </w:p>
-    <w:p>
-      <w:pPr>
-        <w:pStyle w:val="normal0"/>
-      </w:pPr>
-      <w:proofErr w:type="spellStart"/>
-      <w:r>
-        <w:t>TlsGetValue</w:t>
-      </w:r>
-      <w:proofErr w:type="spellEnd"/>
-    </w:p>
-    <w:p>
-      <w:pPr>
-        <w:pStyle w:val="normal0"/>
-      </w:pPr>
-      <w:proofErr w:type="spellStart"/>
-      <w:r>
-        <w:t>UnhandledExceptionFilter</w:t>
-      </w:r>
-      <w:proofErr w:type="spellEnd"/>
-    </w:p>
-    <w:p>
-      <w:pPr>
-        <w:pStyle w:val="normal0"/>
-      </w:pPr>
-      <w:proofErr w:type="spellStart"/>
-      <w:r>
-        <w:t>VirtualProtect</w:t>
-      </w:r>
-      <w:proofErr w:type="spellEnd"/>
-    </w:p>
-    <w:p>
-      <w:pPr>
-        <w:pStyle w:val="normal0"/>
-      </w:pPr>
-      <w:proofErr w:type="spellStart"/>
-      <w:r>
-        <w:t>VirtualQuery</w:t>
-      </w:r>
-      <w:proofErr w:type="spellEnd"/>
-    </w:p>
-    <w:p>
-      <w:pPr>
-        <w:pStyle w:val="normal0"/>
-      </w:pPr>
-      <w:r>
-        <w:t>-=-=-=-=-=-</w:t>
-      </w:r>
-    </w:p>
-    <w:p>
-      <w:pPr>
-        <w:pStyle w:val="normal0"/>
-      </w:pPr>
-    </w:p>
-    <w:p>
-      <w:pPr>
-        <w:pStyle w:val="normal0"/>
-      </w:pPr>
-      <w:r>
-        <w:t xml:space="preserve">DLL </w:t>
-      </w:r>
-      <w:proofErr w:type="gramStart"/>
-      <w:r>
-        <w:t>Name :</w:t>
-      </w:r>
-      <w:proofErr w:type="gramEnd"/>
-      <w:r>
-        <w:t xml:space="preserve"> msvcrt.dll</w:t>
-      </w:r>
-    </w:p>
-    <w:p>
-      <w:pPr>
-        <w:pStyle w:val="normal0"/>
-      </w:pPr>
-      <w:r>
-        <w:t>---------</w:t>
-      </w:r>
-    </w:p>
-    <w:p>
-      <w:pPr>
-        <w:pStyle w:val="normal0"/>
-      </w:pPr>
-      <w:r>
-        <w:t xml:space="preserve">API </w:t>
-      </w:r>
-      <w:proofErr w:type="gramStart"/>
-      <w:r>
-        <w:t>Name :</w:t>
-      </w:r>
-      <w:proofErr w:type="gramEnd"/>
-    </w:p>
-    <w:p>
-      <w:pPr>
-        <w:pStyle w:val="normal0"/>
-      </w:pPr>
-      <w:r>
-        <w:t>---------</w:t>
-      </w:r>
-    </w:p>
-    <w:p>
-      <w:pPr>
-        <w:pStyle w:val="normal0"/>
-      </w:pPr>
-      <w:r>
-        <w:t>__</w:t>
-      </w:r>
-      <w:proofErr w:type="spellStart"/>
-      <w:r>
-        <w:t>dllonexit</w:t>
-      </w:r>
-      <w:proofErr w:type="spellEnd"/>
-    </w:p>
-    <w:p>
-      <w:pPr>
-        <w:pStyle w:val="normal0"/>
-      </w:pPr>
-      <w:r>
-        <w:t>__</w:t>
-      </w:r>
-      <w:proofErr w:type="spellStart"/>
-      <w:r>
-        <w:t>getmainargs</w:t>
-      </w:r>
-      <w:proofErr w:type="spellEnd"/>
-    </w:p>
-    <w:p>
-      <w:pPr>
-        <w:pStyle w:val="normal0"/>
-      </w:pPr>
-      <w:r>
-        <w:t>__</w:t>
-      </w:r>
-      <w:proofErr w:type="spellStart"/>
-      <w:r>
-        <w:t>initenv</w:t>
-      </w:r>
-      <w:proofErr w:type="spellEnd"/>
-    </w:p>
-    <w:p>
-      <w:pPr>
-        <w:pStyle w:val="normal0"/>
-      </w:pPr>
-      <w:r>
-        <w:t>__</w:t>
-      </w:r>
-      <w:proofErr w:type="spellStart"/>
-      <w:r>
-        <w:t>lconv_init</w:t>
-      </w:r>
-      <w:proofErr w:type="spellEnd"/>
-    </w:p>
-    <w:p>
-      <w:pPr>
-        <w:pStyle w:val="normal0"/>
-      </w:pPr>
-      <w:r>
-        <w:t>__</w:t>
-      </w:r>
-      <w:proofErr w:type="spellStart"/>
-      <w:r>
-        <w:t>set_app_type</w:t>
-      </w:r>
-      <w:proofErr w:type="spellEnd"/>
-    </w:p>
-    <w:p>
-      <w:pPr>
-        <w:pStyle w:val="normal0"/>
-      </w:pPr>
-      <w:r>
-        <w:t>__</w:t>
-      </w:r>
-      <w:proofErr w:type="spellStart"/>
-      <w:r>
-        <w:t>setusermatherr</w:t>
-      </w:r>
-      <w:proofErr w:type="spellEnd"/>
-    </w:p>
-    <w:p>
-      <w:pPr>
-        <w:pStyle w:val="normal0"/>
-      </w:pPr>
-      <w:r>
         <w:t>_</w:t>
       </w:r>
       <w:proofErr w:type="spellStart"/>
       <w:r>
-        <w:t>acmdln</w:t>
-      </w:r>
-      <w:proofErr w:type="spellEnd"/>
-    </w:p>
-    <w:p>
-      <w:pPr>
-        <w:pStyle w:val="normal0"/>
-      </w:pPr>
-      <w:r>
-        <w:t>_</w:t>
-      </w:r>
-      <w:proofErr w:type="spellStart"/>
-      <w:r>
-        <w:t>amsg_exit</w:t>
-      </w:r>
-      <w:proofErr w:type="spellEnd"/>
-    </w:p>
-    <w:p>
-      <w:pPr>
-        <w:pStyle w:val="normal0"/>
-      </w:pPr>
-      <w:r>
-        <w:t>_</w:t>
-      </w:r>
-      <w:proofErr w:type="spellStart"/>
-      <w:r>
-        <w:t>cexit</w:t>
-      </w:r>
-      <w:proofErr w:type="spellEnd"/>
-    </w:p>
-    <w:p>
-      <w:pPr>
-        <w:pStyle w:val="normal0"/>
-      </w:pPr>
-      <w:r>
-        <w:t>_</w:t>
-      </w:r>
-      <w:proofErr w:type="spellStart"/>
-      <w:r>
-        <w:t>fmode</w:t>
-      </w:r>
-      <w:proofErr w:type="spellEnd"/>
-    </w:p>
-    <w:p>
-      <w:pPr>
-        <w:pStyle w:val="normal0"/>
-      </w:pPr>
-      <w:r>
-        <w:t>_</w:t>
-      </w:r>
-      <w:proofErr w:type="spellStart"/>
-      <w:r>
-        <w:t>initterm</w:t>
-      </w:r>
-      <w:proofErr w:type="spellEnd"/>
-    </w:p>
-    <w:p>
-      <w:pPr>
-        <w:pStyle w:val="normal0"/>
-      </w:pPr>
-      <w:r>
-        <w:t>_</w:t>
-      </w:r>
-      <w:proofErr w:type="spellStart"/>
-      <w:r>
-        <w:t>iob</w:t>
-      </w:r>
-      <w:proofErr w:type="spellEnd"/>
-    </w:p>
-    <w:p>
-      <w:pPr>
-        <w:pStyle w:val="normal0"/>
-      </w:pPr>
-      <w:r>
-        <w:t>_lock</w:t>
-      </w:r>
-    </w:p>
-    <w:p>
-      <w:pPr>
-        <w:pStyle w:val="normal0"/>
-      </w:pPr>
-      <w:r>
-        <w:t>_</w:t>
-      </w:r>
-      <w:proofErr w:type="spellStart"/>
-      <w:r>
         <w:t>onexit</w:t>
       </w:r>
       <w:proofErr w:type="spellEnd"/>
@@ -3423,7 +3446,6 @@
       <w:proofErr w:type="spellStart"/>
       <w:proofErr w:type="gramStart"/>
       <w:r>
-        <w:lastRenderedPageBreak/>
         <w:t>strstr</w:t>
       </w:r>
       <w:proofErr w:type="spellEnd"/>
@@ -3477,7 +3499,7 @@
         <w:rFonts w:ascii="Arial" w:eastAsia="Arial" w:hAnsi="Arial" w:cs="Arial"/>
         <w:sz w:val="22"/>
         <w:szCs w:val="22"/>
-        <w:lang w:eastAsia="en-US" w:bidi="ar-SA"/>
+        <w:lang w:val="en-US" w:eastAsia="en-US" w:bidi="ar-SA"/>
       </w:rPr>
     </w:rPrDefault>
     <w:pPrDefault>
@@ -3628,6 +3650,7 @@
   <w:style w:type="paragraph" w:default="1" w:styleId="Normal">
     <w:name w:val="Normal"/>
     <w:qFormat/>
+    <w:rsid w:val="00B44C74"/>
   </w:style>
   <w:style w:type="paragraph" w:styleId="Heading1">
     <w:name w:val="heading 1"/>

</xml_diff>